<commit_message>
Design and Test docs for server group, protocol doc for server and device group
</commit_message>
<xml_diff>
--- a/Server + DB group/ProjectMeeting 4/Design_Document.docx
+++ b/Server + DB group/ProjectMeeting 4/Design_Document.docx
@@ -19,9 +19,17 @@
         <w:rPr>
           <w:lang w:val="en-SE"/>
         </w:rPr>
-        <w:t xml:space="preserve"> – Server/database group</w:t>
-      </w:r>
-    </w:p>
+        <w:t xml:space="preserve"> – </w:t>
+      </w:r>
+      <w:bookmarkStart w:id="0" w:name="OLE_LINK9"/>
+      <w:r>
+        <w:rPr>
+          <w:lang w:val="en-SE"/>
+        </w:rPr>
+        <w:t>Server/database group</w:t>
+      </w:r>
+    </w:p>
+    <w:bookmarkEnd w:id="0"/>
     <w:p>
       <w:pPr>
         <w:pStyle w:val="Heading1"/>
@@ -47,6 +55,7 @@
         </w:rPr>
         <w:t xml:space="preserve"> </w:t>
       </w:r>
+      <w:bookmarkStart w:id="1" w:name="OLE_LINK10"/>
       <w:r>
         <w:rPr>
           <w:lang w:val="en-GB"/>
@@ -65,15 +74,18 @@
         </w:rPr>
         <w:t xml:space="preserve"> House</w:t>
       </w:r>
+      <w:bookmarkEnd w:id="1"/>
     </w:p>
     <w:p>
       <w:pPr>
         <w:pStyle w:val="Title"/>
       </w:pPr>
+      <w:bookmarkStart w:id="2" w:name="OLE_LINK15"/>
       <w:r>
         <w:t>Revision History</w:t>
       </w:r>
     </w:p>
+    <w:bookmarkEnd w:id="2"/>
     <w:p>
       <w:pPr>
         <w:rPr>
@@ -105,7 +117,7 @@
                 <w:lang w:val="en-GB"/>
               </w:rPr>
             </w:pPr>
-            <w:bookmarkStart w:id="0" w:name="_Hlk84423879"/>
+            <w:bookmarkStart w:id="3" w:name="_Hlk84423879"/>
             <w:r>
               <w:rPr>
                 <w:b/>
@@ -300,7 +312,7 @@
           </w:p>
         </w:tc>
       </w:tr>
-      <w:bookmarkEnd w:id="0"/>
+      <w:bookmarkEnd w:id="3"/>
     </w:tbl>
     <w:p>
       <w:pPr>
@@ -638,7 +650,7 @@
       </w:tr>
       <w:tr>
         <w:trPr>
-          <w:trHeight w:val="802"/>
+          <w:trHeight w:val="293"/>
         </w:trPr>
         <w:tc>
           <w:tcPr>
@@ -761,7 +773,7 @@
       </w:tr>
       <w:tr>
         <w:trPr>
-          <w:trHeight w:val="1992"/>
+          <w:trHeight w:val="2417"/>
         </w:trPr>
         <w:tc>
           <w:tcPr>
@@ -918,10 +930,20 @@
           <w:p>
             <w:pPr>
               <w:pStyle w:val="Tabletext"/>
+              <w:numPr>
+                <w:ilvl w:val="0"/>
+                <w:numId w:val="2"/>
+              </w:numPr>
               <w:rPr>
                 <w:lang w:val="en-SE"/>
               </w:rPr>
             </w:pPr>
+            <w:r>
+              <w:rPr>
+                <w:lang w:val="en-SE"/>
+              </w:rPr>
+              <w:t>Added communication flow chart</w:t>
+            </w:r>
           </w:p>
         </w:tc>
         <w:tc>
@@ -1674,14 +1696,11 @@
         <w:keepNext/>
       </w:pPr>
       <w:r>
-        <w:rPr>
-          <w:noProof/>
-        </w:rPr>
         <w:drawing>
-          <wp:inline distT="0" distB="0" distL="0" distR="0" wp14:anchorId="28C8566B" wp14:editId="4EC6346D">
-            <wp:extent cx="5972810" cy="3757295"/>
-            <wp:effectExtent l="0" t="0" r="8890" b="0"/>
-            <wp:docPr id="16" name="Picture 16" descr="Diagram&#10;&#10;Description automatically generated"/>
+          <wp:inline distT="0" distB="0" distL="0" distR="0" wp14:anchorId="2BE41F9E" wp14:editId="60730A8D">
+            <wp:extent cx="5972810" cy="3714115"/>
+            <wp:effectExtent l="0" t="0" r="8890" b="635"/>
+            <wp:docPr id="2" name="Picture 2" descr="Diagram&#10;&#10;Description automatically generated"/>
             <wp:cNvGraphicFramePr>
               <a:graphicFrameLocks xmlns:a="http://schemas.openxmlformats.org/drawingml/2006/main" noChangeAspect="1"/>
             </wp:cNvGraphicFramePr>
@@ -1689,7 +1708,7 @@
               <a:graphicData uri="http://schemas.openxmlformats.org/drawingml/2006/picture">
                 <pic:pic xmlns:pic="http://schemas.openxmlformats.org/drawingml/2006/picture">
                   <pic:nvPicPr>
-                    <pic:cNvPr id="16" name="Picture 16" descr="Diagram&#10;&#10;Description automatically generated"/>
+                    <pic:cNvPr id="2" name="Picture 2" descr="Diagram&#10;&#10;Description automatically generated"/>
                     <pic:cNvPicPr/>
                   </pic:nvPicPr>
                   <pic:blipFill>
@@ -1701,7 +1720,7 @@
                   <pic:spPr>
                     <a:xfrm>
                       <a:off x="0" y="0"/>
-                      <a:ext cx="5972810" cy="3757295"/>
+                      <a:ext cx="5972810" cy="3714115"/>
                     </a:xfrm>
                     <a:prstGeom prst="rect">
                       <a:avLst/>
@@ -2548,30 +2567,16 @@
     </w:p>
     <w:p>
       <w:pPr>
-        <w:spacing w:after="160" w:line="259" w:lineRule="auto"/>
-        <w:rPr>
-          <w:lang w:val="en-SE"/>
-        </w:rPr>
-      </w:pPr>
-    </w:p>
-    <w:p>
-      <w:pPr>
         <w:keepNext/>
         <w:spacing w:after="160" w:line="259" w:lineRule="auto"/>
         <w:ind w:left="2160" w:firstLine="720"/>
       </w:pPr>
-    </w:p>
-    <w:p>
-      <w:pPr>
-        <w:keepNext/>
-        <w:spacing w:after="160" w:line="259" w:lineRule="auto"/>
-        <w:ind w:left="2160" w:firstLine="720"/>
-      </w:pPr>
       <w:r>
         <w:rPr>
           <w:noProof/>
           <w:lang w:val="en-SE"/>
         </w:rPr>
+        <w:lastRenderedPageBreak/>
         <w:drawing>
           <wp:inline distT="0" distB="0" distL="0" distR="0" wp14:anchorId="2A52D738" wp14:editId="47173B70">
             <wp:extent cx="2194560" cy="779447"/>
@@ -2958,6 +2963,102 @@
     <w:p>
       <w:pPr>
         <w:spacing w:after="160" w:line="259" w:lineRule="auto"/>
+        <w:rPr>
+          <w:lang w:val="en-SE"/>
+        </w:rPr>
+      </w:pPr>
+    </w:p>
+    <w:p>
+      <w:pPr>
+        <w:keepNext/>
+        <w:spacing w:after="160" w:line="259" w:lineRule="auto"/>
+      </w:pPr>
+      <w:r>
+        <w:rPr>
+          <w:lang w:val="en-SE"/>
+        </w:rPr>
+        <w:lastRenderedPageBreak/>
+        <w:drawing>
+          <wp:inline distT="0" distB="0" distL="0" distR="0" wp14:anchorId="17E87349" wp14:editId="0A842BE5">
+            <wp:extent cx="5972810" cy="6919595"/>
+            <wp:effectExtent l="0" t="0" r="8890" b="0"/>
+            <wp:docPr id="3" name="Picture 3" descr="Diagram&#10;&#10;Description automatically generated"/>
+            <wp:cNvGraphicFramePr>
+              <a:graphicFrameLocks xmlns:a="http://schemas.openxmlformats.org/drawingml/2006/main" noChangeAspect="1"/>
+            </wp:cNvGraphicFramePr>
+            <a:graphic xmlns:a="http://schemas.openxmlformats.org/drawingml/2006/main">
+              <a:graphicData uri="http://schemas.openxmlformats.org/drawingml/2006/picture">
+                <pic:pic xmlns:pic="http://schemas.openxmlformats.org/drawingml/2006/picture">
+                  <pic:nvPicPr>
+                    <pic:cNvPr id="3" name="Picture 3" descr="Diagram&#10;&#10;Description automatically generated"/>
+                    <pic:cNvPicPr/>
+                  </pic:nvPicPr>
+                  <pic:blipFill>
+                    <a:blip r:embed="rId13"/>
+                    <a:stretch>
+                      <a:fillRect/>
+                    </a:stretch>
+                  </pic:blipFill>
+                  <pic:spPr>
+                    <a:xfrm>
+                      <a:off x="0" y="0"/>
+                      <a:ext cx="5972810" cy="6919595"/>
+                    </a:xfrm>
+                    <a:prstGeom prst="rect">
+                      <a:avLst/>
+                    </a:prstGeom>
+                  </pic:spPr>
+                </pic:pic>
+              </a:graphicData>
+            </a:graphic>
+          </wp:inline>
+        </w:drawing>
+      </w:r>
+    </w:p>
+    <w:p>
+      <w:pPr>
+        <w:pStyle w:val="Caption"/>
+        <w:ind w:left="2880" w:firstLine="720"/>
+        <w:rPr>
+          <w:lang w:val="en-SE"/>
+        </w:rPr>
+      </w:pPr>
+      <w:r>
+        <w:t xml:space="preserve">Figure </w:t>
+      </w:r>
+      <w:r>
+        <w:fldChar w:fldCharType="begin"/>
+      </w:r>
+      <w:r>
+        <w:instrText xml:space="preserve"> SEQ Figure \* ARABIC </w:instrText>
+      </w:r>
+      <w:r>
+        <w:fldChar w:fldCharType="separate"/>
+      </w:r>
+      <w:r>
+        <w:rPr>
+          <w:noProof/>
+        </w:rPr>
+        <w:t>7</w:t>
+      </w:r>
+      <w:r>
+        <w:fldChar w:fldCharType="end"/>
+      </w:r>
+      <w:r>
+        <w:rPr>
+          <w:lang w:val="en-SE"/>
+        </w:rPr>
+        <w:t xml:space="preserve"> - Communication flowchart</w:t>
+      </w:r>
+    </w:p>
+    <w:p>
+      <w:pPr>
+        <w:spacing w:after="160" w:line="259" w:lineRule="auto"/>
+      </w:pPr>
+    </w:p>
+    <w:p>
+      <w:pPr>
+        <w:spacing w:after="160" w:line="259" w:lineRule="auto"/>
       </w:pPr>
     </w:p>
     <w:p>
@@ -3017,7 +3118,7 @@
                     <pic:cNvPicPr/>
                   </pic:nvPicPr>
                   <pic:blipFill>
-                    <a:blip r:embed="rId13"/>
+                    <a:blip r:embed="rId14"/>
                     <a:stretch>
                       <a:fillRect/>
                     </a:stretch>
@@ -3059,7 +3160,7 @@
         <w:rPr>
           <w:noProof/>
         </w:rPr>
-        <w:t>7</w:t>
+        <w:t>8</w:t>
       </w:r>
       <w:r>
         <w:fldChar w:fldCharType="end"/>
@@ -3099,7 +3200,7 @@
           <w:iCs/>
           <w:lang w:val="en-SE"/>
         </w:rPr>
-        <w:t>7</w:t>
+        <w:t>8</w:t>
       </w:r>
       <w:r>
         <w:rPr>
@@ -3359,7 +3460,7 @@
                     <pic:cNvPicPr/>
                   </pic:nvPicPr>
                   <pic:blipFill>
-                    <a:blip r:embed="rId14"/>
+                    <a:blip r:embed="rId15"/>
                     <a:stretch>
                       <a:fillRect/>
                     </a:stretch>
@@ -3433,7 +3534,7 @@
         <w:rPr>
           <w:noProof/>
         </w:rPr>
-        <w:t>8</w:t>
+        <w:t>9</w:t>
       </w:r>
       <w:r>
         <w:fldChar w:fldCharType="end"/>
@@ -3688,6 +3789,13 @@
         </w:rPr>
         <w:t>.</w:t>
       </w:r>
+    </w:p>
+    <w:p>
+      <w:pPr>
+        <w:rPr>
+          <w:lang w:val="en-SE"/>
+        </w:rPr>
+      </w:pPr>
     </w:p>
     <w:p>
       <w:pPr>
@@ -3736,7 +3844,6 @@
           <w:noProof/>
           <w:lang w:val="en-SE"/>
         </w:rPr>
-        <w:lastRenderedPageBreak/>
         <w:drawing>
           <wp:inline distT="0" distB="0" distL="0" distR="0" wp14:anchorId="2A0B18E0" wp14:editId="06C6076B">
             <wp:extent cx="5678799" cy="5357004"/>
@@ -3753,7 +3860,7 @@
                     <pic:cNvPicPr/>
                   </pic:nvPicPr>
                   <pic:blipFill>
-                    <a:blip r:embed="rId15"/>
+                    <a:blip r:embed="rId16"/>
                     <a:stretch>
                       <a:fillRect/>
                     </a:stretch>
@@ -3798,7 +3905,7 @@
         <w:rPr>
           <w:noProof/>
         </w:rPr>
-        <w:t>9</w:t>
+        <w:t>10</w:t>
       </w:r>
       <w:r>
         <w:fldChar w:fldCharType="end"/>
@@ -3822,7 +3929,15 @@
           <w:iCs/>
           <w:lang w:val="en-SE"/>
         </w:rPr>
-        <w:t>Figure 9</w:t>
+        <w:t xml:space="preserve">Figure </w:t>
+      </w:r>
+      <w:r>
+        <w:rPr>
+          <w:i/>
+          <w:iCs/>
+          <w:lang w:val="en-SE"/>
+        </w:rPr>
+        <w:t>10</w:t>
       </w:r>
       <w:r>
         <w:rPr>
@@ -3830,6 +3945,97 @@
         </w:rPr>
         <w:t xml:space="preserve"> shows all the implemented service classes and methods we have for all models. Each service class is used in its corresponding resource class, it basically handles calling specific query building methods used to handle user received HTTP requests.</w:t>
       </w:r>
+    </w:p>
+    <w:p>
+      <w:pPr>
+        <w:rPr>
+          <w:lang w:val="en-SE"/>
+        </w:rPr>
+      </w:pPr>
+    </w:p>
+    <w:p>
+      <w:pPr>
+        <w:rPr>
+          <w:lang w:val="en-SE"/>
+        </w:rPr>
+      </w:pPr>
+    </w:p>
+    <w:p>
+      <w:pPr>
+        <w:rPr>
+          <w:lang w:val="en-SE"/>
+        </w:rPr>
+      </w:pPr>
+    </w:p>
+    <w:p>
+      <w:pPr>
+        <w:rPr>
+          <w:lang w:val="en-SE"/>
+        </w:rPr>
+      </w:pPr>
+    </w:p>
+    <w:p>
+      <w:pPr>
+        <w:rPr>
+          <w:lang w:val="en-SE"/>
+        </w:rPr>
+      </w:pPr>
+    </w:p>
+    <w:p>
+      <w:pPr>
+        <w:rPr>
+          <w:lang w:val="en-SE"/>
+        </w:rPr>
+      </w:pPr>
+    </w:p>
+    <w:p>
+      <w:pPr>
+        <w:rPr>
+          <w:lang w:val="en-SE"/>
+        </w:rPr>
+      </w:pPr>
+    </w:p>
+    <w:p>
+      <w:pPr>
+        <w:rPr>
+          <w:lang w:val="en-SE"/>
+        </w:rPr>
+      </w:pPr>
+    </w:p>
+    <w:p>
+      <w:pPr>
+        <w:rPr>
+          <w:lang w:val="en-SE"/>
+        </w:rPr>
+      </w:pPr>
+    </w:p>
+    <w:p>
+      <w:pPr>
+        <w:rPr>
+          <w:lang w:val="en-SE"/>
+        </w:rPr>
+      </w:pPr>
+    </w:p>
+    <w:p>
+      <w:pPr>
+        <w:rPr>
+          <w:lang w:val="en-SE"/>
+        </w:rPr>
+      </w:pPr>
+    </w:p>
+    <w:p>
+      <w:pPr>
+        <w:rPr>
+          <w:lang w:val="en-SE"/>
+        </w:rPr>
+      </w:pPr>
+    </w:p>
+    <w:p>
+      <w:pPr>
+        <w:rPr>
+          <w:lang w:val="en-SE"/>
+        </w:rPr>
+      </w:pPr>
     </w:p>
     <w:p>
       <w:pPr>
@@ -3840,7 +4046,6 @@
         <w:rPr>
           <w:noProof/>
         </w:rPr>
-        <w:lastRenderedPageBreak/>
         <w:drawing>
           <wp:inline distT="0" distB="0" distL="0" distR="0" wp14:anchorId="711F2598" wp14:editId="34313176">
             <wp:extent cx="5353242" cy="5925787"/>
@@ -3857,7 +4062,7 @@
                     <pic:cNvPicPr/>
                   </pic:nvPicPr>
                   <pic:blipFill>
-                    <a:blip r:embed="rId16"/>
+                    <a:blip r:embed="rId17"/>
                     <a:stretch>
                       <a:fillRect/>
                     </a:stretch>
@@ -3902,7 +4107,7 @@
         <w:rPr>
           <w:noProof/>
         </w:rPr>
-        <w:t>10</w:t>
+        <w:t>11</w:t>
       </w:r>
       <w:r>
         <w:fldChar w:fldCharType="end"/>
@@ -3933,7 +4138,7 @@
           <w:iCs/>
           <w:lang w:val="en-SE"/>
         </w:rPr>
-        <w:t xml:space="preserve">Figure </w:t>
+        <w:t>Figure</w:t>
       </w:r>
       <w:r>
         <w:rPr>
@@ -3941,7 +4146,15 @@
           <w:iCs/>
           <w:lang w:val="en-SE"/>
         </w:rPr>
-        <w:t>9</w:t>
+        <w:t xml:space="preserve"> </w:t>
+      </w:r>
+      <w:r>
+        <w:rPr>
+          <w:i/>
+          <w:iCs/>
+          <w:lang w:val="en-SE"/>
+        </w:rPr>
+        <w:t>11</w:t>
       </w:r>
       <w:r>
         <w:rPr>
@@ -3959,11 +4172,33 @@
       </w:r>
       <w:r>
         <w:rPr>
+          <w:lang w:val="en-SE"/>
+        </w:rPr>
+        <w:t xml:space="preserve"> </w:t>
+      </w:r>
+      <w:r>
+        <w:rPr>
           <w:b/>
           <w:bCs/>
           <w:lang w:val="en-SE"/>
         </w:rPr>
-        <w:t xml:space="preserve"> – returns json object</w:t>
+        <w:t xml:space="preserve">– returns </w:t>
+      </w:r>
+      <w:r>
+        <w:rPr>
+          <w:b/>
+          <w:bCs/>
+          <w:lang w:val="en-SE"/>
+        </w:rPr>
+        <w:t>JSON string</w:t>
+      </w:r>
+      <w:r>
+        <w:rPr>
+          <w:b/>
+          <w:bCs/>
+          <w:lang w:val="en-SE"/>
+        </w:rPr>
+        <w:t xml:space="preserve"> object</w:t>
       </w:r>
       <w:r>
         <w:rPr>
@@ -4060,7 +4295,7 @@
                     <pic:cNvPicPr/>
                   </pic:nvPicPr>
                   <pic:blipFill>
-                    <a:blip r:embed="rId17"/>
+                    <a:blip r:embed="rId18"/>
                     <a:stretch>
                       <a:fillRect/>
                     </a:stretch>
@@ -4105,7 +4340,7 @@
         <w:rPr>
           <w:noProof/>
         </w:rPr>
-        <w:t>11</w:t>
+        <w:t>12</w:t>
       </w:r>
       <w:r>
         <w:fldChar w:fldCharType="end"/>
@@ -4136,7 +4371,15 @@
           <w:iCs/>
           <w:lang w:val="en-SE"/>
         </w:rPr>
-        <w:t>Figure 11</w:t>
+        <w:t xml:space="preserve">Figure </w:t>
+      </w:r>
+      <w:r>
+        <w:rPr>
+          <w:i/>
+          <w:iCs/>
+          <w:lang w:val="en-SE"/>
+        </w:rPr>
+        <w:t>12</w:t>
       </w:r>
       <w:r>
         <w:rPr>
@@ -4211,7 +4454,7 @@
                     <pic:cNvPicPr/>
                   </pic:nvPicPr>
                   <pic:blipFill>
-                    <a:blip r:embed="rId18"/>
+                    <a:blip r:embed="rId19"/>
                     <a:stretch>
                       <a:fillRect/>
                     </a:stretch>
@@ -4259,7 +4502,7 @@
                     </pic:cNvPicPr>
                   </pic:nvPicPr>
                   <pic:blipFill>
-                    <a:blip r:embed="rId19">
+                    <a:blip r:embed="rId20">
                       <a:extLst>
                         <a:ext uri="{28A0092B-C50C-407E-A947-70E740481C1C}">
                           <a14:useLocalDpi xmlns:a14="http://schemas.microsoft.com/office/drawing/2010/main" val="0"/>
@@ -4314,7 +4557,7 @@
         <w:rPr>
           <w:noProof/>
         </w:rPr>
-        <w:t>12</w:t>
+        <w:t>13</w:t>
       </w:r>
       <w:r>
         <w:fldChar w:fldCharType="end"/>
@@ -4362,7 +4605,7 @@
         <w:rPr>
           <w:noProof/>
         </w:rPr>
-        <w:t>13</w:t>
+        <w:t>14</w:t>
       </w:r>
       <w:r>
         <w:fldChar w:fldCharType="end"/>
@@ -4399,7 +4642,23 @@
           <w:iCs/>
           <w:lang w:val="en-SE"/>
         </w:rPr>
-        <w:t>Figure 10</w:t>
+        <w:t>Figure</w:t>
+      </w:r>
+      <w:r>
+        <w:rPr>
+          <w:i/>
+          <w:iCs/>
+          <w:lang w:val="en-SE"/>
+        </w:rPr>
+        <w:t xml:space="preserve"> </w:t>
+      </w:r>
+      <w:r>
+        <w:rPr>
+          <w:i/>
+          <w:iCs/>
+          <w:lang w:val="en-SE"/>
+        </w:rPr>
+        <w:t>13</w:t>
       </w:r>
       <w:r>
         <w:rPr>
@@ -4465,13 +4724,21 @@
           <w:iCs/>
           <w:lang w:val="en-SE"/>
         </w:rPr>
-        <w:t>Figure 11</w:t>
-      </w:r>
-      <w:r>
-        <w:rPr>
-          <w:lang w:val="en-SE"/>
-        </w:rPr>
-        <w:t xml:space="preserve"> shows the tables we have in </w:t>
+        <w:t xml:space="preserve">Figure </w:t>
+      </w:r>
+      <w:r>
+        <w:rPr>
+          <w:i/>
+          <w:iCs/>
+          <w:lang w:val="en-SE"/>
+        </w:rPr>
+        <w:t xml:space="preserve">14 </w:t>
+      </w:r>
+      <w:r>
+        <w:rPr>
+          <w:lang w:val="en-SE"/>
+        </w:rPr>
+        <w:t xml:space="preserve">shows the tables we have in </w:t>
       </w:r>
       <w:r>
         <w:rPr>
@@ -4499,7 +4766,7 @@
       </w:r>
     </w:p>
     <w:sectPr>
-      <w:footerReference w:type="default" r:id="rId20"/>
+      <w:footerReference w:type="default" r:id="rId21"/>
       <w:pgSz w:w="12240" w:h="15840"/>
       <w:pgMar w:top="1417" w:right="1417" w:bottom="1417" w:left="1417" w:header="720" w:footer="720" w:gutter="0"/>
       <w:cols w:space="720"/>

</xml_diff>